<commit_message>
OpenMP run till n=6000
</commit_message>
<xml_diff>
--- a/Documents/Runtime Parallel OpenMP.docx
+++ b/Documents/Runtime Parallel OpenMP.docx
@@ -993,8 +993,6 @@
           </wp:inline>
         </w:drawing>
       </w:r>
-      <w:bookmarkStart w:id="0" w:name="_GoBack"/>
-      <w:bookmarkEnd w:id="0"/>
     </w:p>
     <w:p>
       <w:pPr>
@@ -1374,6 +1372,76 @@
         </w:rPr>
       </w:pPr>
       <w:r>
+        <w:drawing>
+          <wp:inline distT="0" distB="0" distL="114300" distR="114300">
+            <wp:extent cx="3810000" cy="2524125"/>
+            <wp:effectExtent l="0" t="0" r="0" b="0"/>
+            <wp:docPr id="10" name="Picture 1"/>
+            <wp:cNvGraphicFramePr>
+              <a:graphicFrameLocks xmlns:a="http://schemas.openxmlformats.org/drawingml/2006/main" noChangeAspect="1"/>
+            </wp:cNvGraphicFramePr>
+            <a:graphic xmlns:a="http://schemas.openxmlformats.org/drawingml/2006/main">
+              <a:graphicData uri="http://schemas.openxmlformats.org/drawingml/2006/picture">
+                <pic:pic xmlns:pic="http://schemas.openxmlformats.org/drawingml/2006/picture">
+                  <pic:nvPicPr>
+                    <pic:cNvPr id="10" name="Picture 1"/>
+                    <pic:cNvPicPr>
+                      <a:picLocks noChangeAspect="1"/>
+                    </pic:cNvPicPr>
+                  </pic:nvPicPr>
+                  <pic:blipFill>
+                    <a:blip r:embed="rId13"/>
+                    <a:stretch>
+                      <a:fillRect/>
+                    </a:stretch>
+                  </pic:blipFill>
+                  <pic:spPr>
+                    <a:xfrm>
+                      <a:off x="0" y="0"/>
+                      <a:ext cx="3810000" cy="2524125"/>
+                    </a:xfrm>
+                    <a:prstGeom prst="rect">
+                      <a:avLst/>
+                    </a:prstGeom>
+                    <a:noFill/>
+                    <a:ln>
+                      <a:noFill/>
+                    </a:ln>
+                  </pic:spPr>
+                </pic:pic>
+              </a:graphicData>
+            </a:graphic>
+          </wp:inline>
+        </w:drawing>
+      </w:r>
+    </w:p>
+    <w:p>
+      <w:pPr>
+        <w:keepNext w:val="0"/>
+        <w:keepLines w:val="0"/>
+        <w:widowControl/>
+        <w:numPr>
+          <w:ilvl w:val="0"/>
+          <w:numId w:val="0"/>
+        </w:numPr>
+        <w:suppressLineNumbers w:val="0"/>
+        <w:jc w:val="left"/>
+        <w:rPr>
+          <w:rFonts w:hint="default" w:ascii="DejaVu Sans Mono" w:hAnsi="DejaVu Sans Mono" w:eastAsia="SimSun" w:cs="DejaVu Sans Mono"/>
+          <w:b/>
+          <w:bCs/>
+          <w:i w:val="0"/>
+          <w:iCs w:val="0"/>
+          <w:color w:val="000000"/>
+          <w:kern w:val="0"/>
+          <w:sz w:val="28"/>
+          <w:szCs w:val="28"/>
+          <w:u w:val="none"/>
+          <w:vertAlign w:val="baseline"/>
+          <w:lang w:val="en-US" w:eastAsia="zh-CN" w:bidi="ar"/>
+        </w:rPr>
+      </w:pPr>
+      <w:r>
         <w:rPr>
           <w:rFonts w:hint="default" w:ascii="DejaVu Sans Mono" w:hAnsi="DejaVu Sans Mono" w:eastAsia="SimSun" w:cs="DejaVu Sans Mono"/>
           <w:b/>
@@ -1418,6 +1486,76 @@
         </w:rPr>
       </w:pPr>
       <w:r>
+        <w:drawing>
+          <wp:inline distT="0" distB="0" distL="114300" distR="114300">
+            <wp:extent cx="3810000" cy="2524125"/>
+            <wp:effectExtent l="0" t="0" r="0" b="0"/>
+            <wp:docPr id="11" name="Picture 1"/>
+            <wp:cNvGraphicFramePr>
+              <a:graphicFrameLocks xmlns:a="http://schemas.openxmlformats.org/drawingml/2006/main" noChangeAspect="1"/>
+            </wp:cNvGraphicFramePr>
+            <a:graphic xmlns:a="http://schemas.openxmlformats.org/drawingml/2006/main">
+              <a:graphicData uri="http://schemas.openxmlformats.org/drawingml/2006/picture">
+                <pic:pic xmlns:pic="http://schemas.openxmlformats.org/drawingml/2006/picture">
+                  <pic:nvPicPr>
+                    <pic:cNvPr id="11" name="Picture 1"/>
+                    <pic:cNvPicPr>
+                      <a:picLocks noChangeAspect="1"/>
+                    </pic:cNvPicPr>
+                  </pic:nvPicPr>
+                  <pic:blipFill>
+                    <a:blip r:embed="rId14"/>
+                    <a:stretch>
+                      <a:fillRect/>
+                    </a:stretch>
+                  </pic:blipFill>
+                  <pic:spPr>
+                    <a:xfrm>
+                      <a:off x="0" y="0"/>
+                      <a:ext cx="3810000" cy="2524125"/>
+                    </a:xfrm>
+                    <a:prstGeom prst="rect">
+                      <a:avLst/>
+                    </a:prstGeom>
+                    <a:noFill/>
+                    <a:ln>
+                      <a:noFill/>
+                    </a:ln>
+                  </pic:spPr>
+                </pic:pic>
+              </a:graphicData>
+            </a:graphic>
+          </wp:inline>
+        </w:drawing>
+      </w:r>
+    </w:p>
+    <w:p>
+      <w:pPr>
+        <w:keepNext w:val="0"/>
+        <w:keepLines w:val="0"/>
+        <w:widowControl/>
+        <w:numPr>
+          <w:ilvl w:val="0"/>
+          <w:numId w:val="0"/>
+        </w:numPr>
+        <w:suppressLineNumbers w:val="0"/>
+        <w:jc w:val="left"/>
+        <w:rPr>
+          <w:rFonts w:hint="default" w:ascii="DejaVu Sans Mono" w:hAnsi="DejaVu Sans Mono" w:eastAsia="SimSun" w:cs="DejaVu Sans Mono"/>
+          <w:b/>
+          <w:bCs/>
+          <w:i w:val="0"/>
+          <w:iCs w:val="0"/>
+          <w:color w:val="000000"/>
+          <w:kern w:val="0"/>
+          <w:sz w:val="28"/>
+          <w:szCs w:val="28"/>
+          <w:u w:val="none"/>
+          <w:vertAlign w:val="baseline"/>
+          <w:lang w:val="en-US" w:eastAsia="zh-CN" w:bidi="ar"/>
+        </w:rPr>
+      </w:pPr>
+      <w:r>
         <w:rPr>
           <w:rFonts w:hint="default" w:ascii="DejaVu Sans Mono" w:hAnsi="DejaVu Sans Mono" w:eastAsia="SimSun" w:cs="DejaVu Sans Mono"/>
           <w:b/>
@@ -1437,21 +1575,73 @@
     </w:p>
     <w:p>
       <w:pPr>
-        <w:rPr>
-          <w:rFonts w:hint="default" w:ascii="DejaVu Sans Mono" w:hAnsi="DejaVu Sans Mono" w:eastAsia="SimSun" w:cs="DejaVu Sans Mono"/>
-          <w:b/>
-          <w:bCs/>
-          <w:i w:val="0"/>
-          <w:iCs w:val="0"/>
-          <w:color w:val="000000"/>
-          <w:kern w:val="0"/>
-          <w:sz w:val="28"/>
-          <w:szCs w:val="28"/>
-          <w:u w:val="none"/>
-          <w:vertAlign w:val="baseline"/>
-          <w:lang w:val="en-US" w:eastAsia="zh-CN" w:bidi="ar"/>
-        </w:rPr>
-      </w:pPr>
+        <w:keepNext w:val="0"/>
+        <w:keepLines w:val="0"/>
+        <w:widowControl/>
+        <w:numPr>
+          <w:ilvl w:val="0"/>
+          <w:numId w:val="0"/>
+        </w:numPr>
+        <w:suppressLineNumbers w:val="0"/>
+        <w:jc w:val="left"/>
+        <w:rPr>
+          <w:rFonts w:hint="default" w:ascii="DejaVu Sans Mono" w:hAnsi="DejaVu Sans Mono" w:eastAsia="SimSun" w:cs="DejaVu Sans Mono"/>
+          <w:b/>
+          <w:bCs/>
+          <w:i w:val="0"/>
+          <w:iCs w:val="0"/>
+          <w:color w:val="000000"/>
+          <w:kern w:val="0"/>
+          <w:sz w:val="28"/>
+          <w:szCs w:val="28"/>
+          <w:u w:val="none"/>
+          <w:vertAlign w:val="baseline"/>
+          <w:lang w:val="en-US" w:eastAsia="zh-CN" w:bidi="ar"/>
+        </w:rPr>
+      </w:pPr>
+      <w:r>
+        <w:drawing>
+          <wp:inline distT="0" distB="0" distL="114300" distR="114300">
+            <wp:extent cx="3810000" cy="2524125"/>
+            <wp:effectExtent l="0" t="0" r="0" b="0"/>
+            <wp:docPr id="12" name="Picture 1"/>
+            <wp:cNvGraphicFramePr>
+              <a:graphicFrameLocks xmlns:a="http://schemas.openxmlformats.org/drawingml/2006/main" noChangeAspect="1"/>
+            </wp:cNvGraphicFramePr>
+            <a:graphic xmlns:a="http://schemas.openxmlformats.org/drawingml/2006/main">
+              <a:graphicData uri="http://schemas.openxmlformats.org/drawingml/2006/picture">
+                <pic:pic xmlns:pic="http://schemas.openxmlformats.org/drawingml/2006/picture">
+                  <pic:nvPicPr>
+                    <pic:cNvPr id="12" name="Picture 1"/>
+                    <pic:cNvPicPr>
+                      <a:picLocks noChangeAspect="1"/>
+                    </pic:cNvPicPr>
+                  </pic:nvPicPr>
+                  <pic:blipFill>
+                    <a:blip r:embed="rId15"/>
+                    <a:stretch>
+                      <a:fillRect/>
+                    </a:stretch>
+                  </pic:blipFill>
+                  <pic:spPr>
+                    <a:xfrm>
+                      <a:off x="0" y="0"/>
+                      <a:ext cx="3810000" cy="2524125"/>
+                    </a:xfrm>
+                    <a:prstGeom prst="rect">
+                      <a:avLst/>
+                    </a:prstGeom>
+                    <a:noFill/>
+                    <a:ln>
+                      <a:noFill/>
+                    </a:ln>
+                  </pic:spPr>
+                </pic:pic>
+              </a:graphicData>
+            </a:graphic>
+          </wp:inline>
+        </w:drawing>
+      </w:r>
       <w:r>
         <w:rPr>
           <w:rFonts w:hint="default" w:ascii="DejaVu Sans Mono" w:hAnsi="DejaVu Sans Mono" w:eastAsia="SimSun" w:cs="DejaVu Sans Mono"/>
@@ -1585,6 +1775,76 @@
         </w:rPr>
       </w:pPr>
       <w:r>
+        <w:drawing>
+          <wp:inline distT="0" distB="0" distL="114300" distR="114300">
+            <wp:extent cx="3810000" cy="2524125"/>
+            <wp:effectExtent l="0" t="0" r="0" b="0"/>
+            <wp:docPr id="15" name="Picture 1"/>
+            <wp:cNvGraphicFramePr>
+              <a:graphicFrameLocks xmlns:a="http://schemas.openxmlformats.org/drawingml/2006/main" noChangeAspect="1"/>
+            </wp:cNvGraphicFramePr>
+            <a:graphic xmlns:a="http://schemas.openxmlformats.org/drawingml/2006/main">
+              <a:graphicData uri="http://schemas.openxmlformats.org/drawingml/2006/picture">
+                <pic:pic xmlns:pic="http://schemas.openxmlformats.org/drawingml/2006/picture">
+                  <pic:nvPicPr>
+                    <pic:cNvPr id="15" name="Picture 1"/>
+                    <pic:cNvPicPr>
+                      <a:picLocks noChangeAspect="1"/>
+                    </pic:cNvPicPr>
+                  </pic:nvPicPr>
+                  <pic:blipFill>
+                    <a:blip r:embed="rId16"/>
+                    <a:stretch>
+                      <a:fillRect/>
+                    </a:stretch>
+                  </pic:blipFill>
+                  <pic:spPr>
+                    <a:xfrm>
+                      <a:off x="0" y="0"/>
+                      <a:ext cx="3810000" cy="2524125"/>
+                    </a:xfrm>
+                    <a:prstGeom prst="rect">
+                      <a:avLst/>
+                    </a:prstGeom>
+                    <a:noFill/>
+                    <a:ln>
+                      <a:noFill/>
+                    </a:ln>
+                  </pic:spPr>
+                </pic:pic>
+              </a:graphicData>
+            </a:graphic>
+          </wp:inline>
+        </w:drawing>
+      </w:r>
+    </w:p>
+    <w:p>
+      <w:pPr>
+        <w:keepNext w:val="0"/>
+        <w:keepLines w:val="0"/>
+        <w:widowControl/>
+        <w:numPr>
+          <w:ilvl w:val="0"/>
+          <w:numId w:val="0"/>
+        </w:numPr>
+        <w:suppressLineNumbers w:val="0"/>
+        <w:jc w:val="left"/>
+        <w:rPr>
+          <w:rFonts w:hint="default" w:ascii="DejaVu Sans Mono" w:hAnsi="DejaVu Sans Mono" w:eastAsia="SimSun" w:cs="DejaVu Sans Mono"/>
+          <w:b/>
+          <w:bCs/>
+          <w:i w:val="0"/>
+          <w:iCs w:val="0"/>
+          <w:color w:val="000000"/>
+          <w:kern w:val="0"/>
+          <w:sz w:val="28"/>
+          <w:szCs w:val="28"/>
+          <w:u w:val="none"/>
+          <w:vertAlign w:val="baseline"/>
+          <w:lang w:val="en-US" w:eastAsia="zh-CN" w:bidi="ar"/>
+        </w:rPr>
+      </w:pPr>
+      <w:r>
         <w:rPr>
           <w:rFonts w:hint="default" w:ascii="DejaVu Sans Mono" w:hAnsi="DejaVu Sans Mono" w:eastAsia="SimSun" w:cs="DejaVu Sans Mono"/>
           <w:b/>
@@ -1629,6 +1889,76 @@
         </w:rPr>
       </w:pPr>
       <w:r>
+        <w:drawing>
+          <wp:inline distT="0" distB="0" distL="114300" distR="114300">
+            <wp:extent cx="3810000" cy="2524125"/>
+            <wp:effectExtent l="0" t="0" r="0" b="0"/>
+            <wp:docPr id="14" name="Picture 1"/>
+            <wp:cNvGraphicFramePr>
+              <a:graphicFrameLocks xmlns:a="http://schemas.openxmlformats.org/drawingml/2006/main" noChangeAspect="1"/>
+            </wp:cNvGraphicFramePr>
+            <a:graphic xmlns:a="http://schemas.openxmlformats.org/drawingml/2006/main">
+              <a:graphicData uri="http://schemas.openxmlformats.org/drawingml/2006/picture">
+                <pic:pic xmlns:pic="http://schemas.openxmlformats.org/drawingml/2006/picture">
+                  <pic:nvPicPr>
+                    <pic:cNvPr id="14" name="Picture 1"/>
+                    <pic:cNvPicPr>
+                      <a:picLocks noChangeAspect="1"/>
+                    </pic:cNvPicPr>
+                  </pic:nvPicPr>
+                  <pic:blipFill>
+                    <a:blip r:embed="rId17"/>
+                    <a:stretch>
+                      <a:fillRect/>
+                    </a:stretch>
+                  </pic:blipFill>
+                  <pic:spPr>
+                    <a:xfrm>
+                      <a:off x="0" y="0"/>
+                      <a:ext cx="3810000" cy="2524125"/>
+                    </a:xfrm>
+                    <a:prstGeom prst="rect">
+                      <a:avLst/>
+                    </a:prstGeom>
+                    <a:noFill/>
+                    <a:ln>
+                      <a:noFill/>
+                    </a:ln>
+                  </pic:spPr>
+                </pic:pic>
+              </a:graphicData>
+            </a:graphic>
+          </wp:inline>
+        </w:drawing>
+      </w:r>
+    </w:p>
+    <w:p>
+      <w:pPr>
+        <w:keepNext w:val="0"/>
+        <w:keepLines w:val="0"/>
+        <w:widowControl/>
+        <w:numPr>
+          <w:ilvl w:val="0"/>
+          <w:numId w:val="0"/>
+        </w:numPr>
+        <w:suppressLineNumbers w:val="0"/>
+        <w:jc w:val="left"/>
+        <w:rPr>
+          <w:rFonts w:hint="default" w:ascii="DejaVu Sans Mono" w:hAnsi="DejaVu Sans Mono" w:eastAsia="SimSun" w:cs="DejaVu Sans Mono"/>
+          <w:b/>
+          <w:bCs/>
+          <w:i w:val="0"/>
+          <w:iCs w:val="0"/>
+          <w:color w:val="000000"/>
+          <w:kern w:val="0"/>
+          <w:sz w:val="28"/>
+          <w:szCs w:val="28"/>
+          <w:u w:val="none"/>
+          <w:vertAlign w:val="baseline"/>
+          <w:lang w:val="en-US" w:eastAsia="zh-CN" w:bidi="ar"/>
+        </w:rPr>
+      </w:pPr>
+      <w:r>
         <w:rPr>
           <w:rFonts w:hint="default" w:ascii="DejaVu Sans Mono" w:hAnsi="DejaVu Sans Mono" w:eastAsia="SimSun" w:cs="DejaVu Sans Mono"/>
           <w:b/>
@@ -1648,6 +1978,76 @@
     </w:p>
     <w:p>
       <w:pPr>
+        <w:keepNext w:val="0"/>
+        <w:keepLines w:val="0"/>
+        <w:widowControl/>
+        <w:numPr>
+          <w:ilvl w:val="0"/>
+          <w:numId w:val="0"/>
+        </w:numPr>
+        <w:suppressLineNumbers w:val="0"/>
+        <w:jc w:val="left"/>
+        <w:rPr>
+          <w:rFonts w:hint="default" w:ascii="DejaVu Sans Mono" w:hAnsi="DejaVu Sans Mono" w:eastAsia="SimSun" w:cs="DejaVu Sans Mono"/>
+          <w:b/>
+          <w:bCs/>
+          <w:i w:val="0"/>
+          <w:iCs w:val="0"/>
+          <w:color w:val="000000"/>
+          <w:kern w:val="0"/>
+          <w:sz w:val="28"/>
+          <w:szCs w:val="28"/>
+          <w:u w:val="none"/>
+          <w:vertAlign w:val="baseline"/>
+          <w:lang w:val="en-US" w:eastAsia="zh-CN" w:bidi="ar"/>
+        </w:rPr>
+      </w:pPr>
+      <w:r>
+        <w:drawing>
+          <wp:inline distT="0" distB="0" distL="114300" distR="114300">
+            <wp:extent cx="3810000" cy="2524125"/>
+            <wp:effectExtent l="0" t="0" r="0" b="0"/>
+            <wp:docPr id="13" name="Picture 1"/>
+            <wp:cNvGraphicFramePr>
+              <a:graphicFrameLocks xmlns:a="http://schemas.openxmlformats.org/drawingml/2006/main" noChangeAspect="1"/>
+            </wp:cNvGraphicFramePr>
+            <a:graphic xmlns:a="http://schemas.openxmlformats.org/drawingml/2006/main">
+              <a:graphicData uri="http://schemas.openxmlformats.org/drawingml/2006/picture">
+                <pic:pic xmlns:pic="http://schemas.openxmlformats.org/drawingml/2006/picture">
+                  <pic:nvPicPr>
+                    <pic:cNvPr id="13" name="Picture 1"/>
+                    <pic:cNvPicPr>
+                      <a:picLocks noChangeAspect="1"/>
+                    </pic:cNvPicPr>
+                  </pic:nvPicPr>
+                  <pic:blipFill>
+                    <a:blip r:embed="rId18"/>
+                    <a:stretch>
+                      <a:fillRect/>
+                    </a:stretch>
+                  </pic:blipFill>
+                  <pic:spPr>
+                    <a:xfrm>
+                      <a:off x="0" y="0"/>
+                      <a:ext cx="3810000" cy="2524125"/>
+                    </a:xfrm>
+                    <a:prstGeom prst="rect">
+                      <a:avLst/>
+                    </a:prstGeom>
+                    <a:noFill/>
+                    <a:ln>
+                      <a:noFill/>
+                    </a:ln>
+                  </pic:spPr>
+                </pic:pic>
+              </a:graphicData>
+            </a:graphic>
+          </wp:inline>
+        </w:drawing>
+      </w:r>
+    </w:p>
+    <w:p>
+      <w:pPr>
         <w:rPr>
           <w:rFonts w:hint="default" w:ascii="DejaVu Sans Mono" w:hAnsi="DejaVu Sans Mono" w:eastAsia="SimSun" w:cs="DejaVu Sans Mono"/>
           <w:b/>
@@ -1796,6 +2196,76 @@
         </w:rPr>
       </w:pPr>
       <w:r>
+        <w:drawing>
+          <wp:inline distT="0" distB="0" distL="114300" distR="114300">
+            <wp:extent cx="3810000" cy="2524125"/>
+            <wp:effectExtent l="0" t="0" r="0" b="0"/>
+            <wp:docPr id="17" name="Picture 1"/>
+            <wp:cNvGraphicFramePr>
+              <a:graphicFrameLocks xmlns:a="http://schemas.openxmlformats.org/drawingml/2006/main" noChangeAspect="1"/>
+            </wp:cNvGraphicFramePr>
+            <a:graphic xmlns:a="http://schemas.openxmlformats.org/drawingml/2006/main">
+              <a:graphicData uri="http://schemas.openxmlformats.org/drawingml/2006/picture">
+                <pic:pic xmlns:pic="http://schemas.openxmlformats.org/drawingml/2006/picture">
+                  <pic:nvPicPr>
+                    <pic:cNvPr id="17" name="Picture 1"/>
+                    <pic:cNvPicPr>
+                      <a:picLocks noChangeAspect="1"/>
+                    </pic:cNvPicPr>
+                  </pic:nvPicPr>
+                  <pic:blipFill>
+                    <a:blip r:embed="rId19"/>
+                    <a:stretch>
+                      <a:fillRect/>
+                    </a:stretch>
+                  </pic:blipFill>
+                  <pic:spPr>
+                    <a:xfrm>
+                      <a:off x="0" y="0"/>
+                      <a:ext cx="3810000" cy="2524125"/>
+                    </a:xfrm>
+                    <a:prstGeom prst="rect">
+                      <a:avLst/>
+                    </a:prstGeom>
+                    <a:noFill/>
+                    <a:ln>
+                      <a:noFill/>
+                    </a:ln>
+                  </pic:spPr>
+                </pic:pic>
+              </a:graphicData>
+            </a:graphic>
+          </wp:inline>
+        </w:drawing>
+      </w:r>
+    </w:p>
+    <w:p>
+      <w:pPr>
+        <w:keepNext w:val="0"/>
+        <w:keepLines w:val="0"/>
+        <w:widowControl/>
+        <w:numPr>
+          <w:ilvl w:val="0"/>
+          <w:numId w:val="0"/>
+        </w:numPr>
+        <w:suppressLineNumbers w:val="0"/>
+        <w:jc w:val="left"/>
+        <w:rPr>
+          <w:rFonts w:hint="default" w:ascii="DejaVu Sans Mono" w:hAnsi="DejaVu Sans Mono" w:eastAsia="SimSun" w:cs="DejaVu Sans Mono"/>
+          <w:b/>
+          <w:bCs/>
+          <w:i w:val="0"/>
+          <w:iCs w:val="0"/>
+          <w:color w:val="000000"/>
+          <w:kern w:val="0"/>
+          <w:sz w:val="28"/>
+          <w:szCs w:val="28"/>
+          <w:u w:val="none"/>
+          <w:vertAlign w:val="baseline"/>
+          <w:lang w:val="en-US" w:eastAsia="zh-CN" w:bidi="ar"/>
+        </w:rPr>
+      </w:pPr>
+      <w:r>
         <w:rPr>
           <w:rFonts w:hint="default" w:ascii="DejaVu Sans Mono" w:hAnsi="DejaVu Sans Mono" w:eastAsia="SimSun" w:cs="DejaVu Sans Mono"/>
           <w:b/>
@@ -1840,6 +2310,148 @@
         </w:rPr>
       </w:pPr>
       <w:r>
+        <w:drawing>
+          <wp:inline distT="0" distB="0" distL="114300" distR="114300">
+            <wp:extent cx="3886200" cy="2576830"/>
+            <wp:effectExtent l="0" t="0" r="0" b="4445"/>
+            <wp:docPr id="19" name="Picture 1"/>
+            <wp:cNvGraphicFramePr>
+              <a:graphicFrameLocks xmlns:a="http://schemas.openxmlformats.org/drawingml/2006/main" noChangeAspect="1"/>
+            </wp:cNvGraphicFramePr>
+            <a:graphic xmlns:a="http://schemas.openxmlformats.org/drawingml/2006/main">
+              <a:graphicData uri="http://schemas.openxmlformats.org/drawingml/2006/picture">
+                <pic:pic xmlns:pic="http://schemas.openxmlformats.org/drawingml/2006/picture">
+                  <pic:nvPicPr>
+                    <pic:cNvPr id="19" name="Picture 1"/>
+                    <pic:cNvPicPr>
+                      <a:picLocks noChangeAspect="1"/>
+                    </pic:cNvPicPr>
+                  </pic:nvPicPr>
+                  <pic:blipFill>
+                    <a:blip r:embed="rId20"/>
+                    <a:stretch>
+                      <a:fillRect/>
+                    </a:stretch>
+                  </pic:blipFill>
+                  <pic:spPr>
+                    <a:xfrm>
+                      <a:off x="0" y="0"/>
+                      <a:ext cx="3886200" cy="2576830"/>
+                    </a:xfrm>
+                    <a:prstGeom prst="rect">
+                      <a:avLst/>
+                    </a:prstGeom>
+                    <a:noFill/>
+                    <a:ln>
+                      <a:noFill/>
+                    </a:ln>
+                  </pic:spPr>
+                </pic:pic>
+              </a:graphicData>
+            </a:graphic>
+          </wp:inline>
+        </w:drawing>
+      </w:r>
+      <w:bookmarkStart w:id="0" w:name="_GoBack"/>
+      <w:bookmarkEnd w:id="0"/>
+    </w:p>
+    <w:p>
+      <w:pPr>
+        <w:keepNext w:val="0"/>
+        <w:keepLines w:val="0"/>
+        <w:widowControl/>
+        <w:numPr>
+          <w:ilvl w:val="0"/>
+          <w:numId w:val="0"/>
+        </w:numPr>
+        <w:suppressLineNumbers w:val="0"/>
+        <w:jc w:val="left"/>
+        <w:rPr>
+          <w:rFonts w:hint="default" w:ascii="DejaVu Sans Mono" w:hAnsi="DejaVu Sans Mono" w:eastAsia="SimSun" w:cs="DejaVu Sans Mono"/>
+          <w:b/>
+          <w:bCs/>
+          <w:i w:val="0"/>
+          <w:iCs w:val="0"/>
+          <w:color w:val="000000"/>
+          <w:kern w:val="0"/>
+          <w:sz w:val="28"/>
+          <w:szCs w:val="28"/>
+          <w:u w:val="none"/>
+          <w:vertAlign w:val="baseline"/>
+          <w:lang w:val="en-US" w:eastAsia="zh-CN" w:bidi="ar"/>
+        </w:rPr>
+      </w:pPr>
+      <w:r>
+        <w:drawing>
+          <wp:inline distT="0" distB="0" distL="114300" distR="114300">
+            <wp:extent cx="3810000" cy="2524125"/>
+            <wp:effectExtent l="0" t="0" r="0" b="0"/>
+            <wp:docPr id="18" name="Picture 1"/>
+            <wp:cNvGraphicFramePr>
+              <a:graphicFrameLocks xmlns:a="http://schemas.openxmlformats.org/drawingml/2006/main" noChangeAspect="1"/>
+            </wp:cNvGraphicFramePr>
+            <a:graphic xmlns:a="http://schemas.openxmlformats.org/drawingml/2006/main">
+              <a:graphicData uri="http://schemas.openxmlformats.org/drawingml/2006/picture">
+                <pic:pic xmlns:pic="http://schemas.openxmlformats.org/drawingml/2006/picture">
+                  <pic:nvPicPr>
+                    <pic:cNvPr id="18" name="Picture 1"/>
+                    <pic:cNvPicPr>
+                      <a:picLocks noChangeAspect="1"/>
+                    </pic:cNvPicPr>
+                  </pic:nvPicPr>
+                  <pic:blipFill>
+                    <a:blip r:embed="rId21"/>
+                    <a:stretch>
+                      <a:fillRect/>
+                    </a:stretch>
+                  </pic:blipFill>
+                  <pic:spPr>
+                    <a:xfrm>
+                      <a:off x="0" y="0"/>
+                      <a:ext cx="3810000" cy="2524125"/>
+                    </a:xfrm>
+                    <a:prstGeom prst="rect">
+                      <a:avLst/>
+                    </a:prstGeom>
+                    <a:noFill/>
+                    <a:ln>
+                      <a:noFill/>
+                    </a:ln>
+                  </pic:spPr>
+                </pic:pic>
+              </a:graphicData>
+            </a:graphic>
+          </wp:inline>
+        </w:drawing>
+      </w:r>
+    </w:p>
+    <w:p>
+      <w:pPr>
+        <w:keepNext w:val="0"/>
+        <w:keepLines w:val="0"/>
+        <w:widowControl/>
+        <w:numPr>
+          <w:ilvl w:val="0"/>
+          <w:numId w:val="0"/>
+        </w:numPr>
+        <w:suppressLineNumbers w:val="0"/>
+        <w:jc w:val="left"/>
+        <w:rPr>
+          <w:rFonts w:hint="default" w:ascii="DejaVu Sans Mono" w:hAnsi="DejaVu Sans Mono" w:eastAsia="SimSun" w:cs="DejaVu Sans Mono"/>
+          <w:b/>
+          <w:bCs/>
+          <w:i w:val="0"/>
+          <w:iCs w:val="0"/>
+          <w:color w:val="000000"/>
+          <w:kern w:val="0"/>
+          <w:sz w:val="28"/>
+          <w:szCs w:val="28"/>
+          <w:u w:val="none"/>
+          <w:vertAlign w:val="baseline"/>
+          <w:lang w:val="en-US" w:eastAsia="zh-CN" w:bidi="ar"/>
+        </w:rPr>
+      </w:pPr>
+      <w:r>
         <w:rPr>
           <w:rFonts w:hint="default" w:ascii="DejaVu Sans Mono" w:hAnsi="DejaVu Sans Mono" w:eastAsia="SimSun" w:cs="DejaVu Sans Mono"/>
           <w:b/>
@@ -1855,6 +2467,76 @@
           <w:lang w:val="en-US" w:eastAsia="zh-CN" w:bidi="ar"/>
         </w:rPr>
         <w:t>8 threads</w:t>
+      </w:r>
+    </w:p>
+    <w:p>
+      <w:pPr>
+        <w:keepNext w:val="0"/>
+        <w:keepLines w:val="0"/>
+        <w:widowControl/>
+        <w:numPr>
+          <w:ilvl w:val="0"/>
+          <w:numId w:val="0"/>
+        </w:numPr>
+        <w:suppressLineNumbers w:val="0"/>
+        <w:jc w:val="left"/>
+        <w:rPr>
+          <w:rFonts w:hint="default" w:ascii="DejaVu Sans Mono" w:hAnsi="DejaVu Sans Mono" w:eastAsia="SimSun" w:cs="DejaVu Sans Mono"/>
+          <w:b/>
+          <w:bCs/>
+          <w:i w:val="0"/>
+          <w:iCs w:val="0"/>
+          <w:color w:val="000000"/>
+          <w:kern w:val="0"/>
+          <w:sz w:val="28"/>
+          <w:szCs w:val="28"/>
+          <w:u w:val="none"/>
+          <w:vertAlign w:val="baseline"/>
+          <w:lang w:val="en-US" w:eastAsia="zh-CN" w:bidi="ar"/>
+        </w:rPr>
+      </w:pPr>
+      <w:r>
+        <w:drawing>
+          <wp:inline distT="0" distB="0" distL="114300" distR="114300">
+            <wp:extent cx="3810000" cy="2524125"/>
+            <wp:effectExtent l="0" t="0" r="0" b="0"/>
+            <wp:docPr id="16" name="Picture 1"/>
+            <wp:cNvGraphicFramePr>
+              <a:graphicFrameLocks xmlns:a="http://schemas.openxmlformats.org/drawingml/2006/main" noChangeAspect="1"/>
+            </wp:cNvGraphicFramePr>
+            <a:graphic xmlns:a="http://schemas.openxmlformats.org/drawingml/2006/main">
+              <a:graphicData uri="http://schemas.openxmlformats.org/drawingml/2006/picture">
+                <pic:pic xmlns:pic="http://schemas.openxmlformats.org/drawingml/2006/picture">
+                  <pic:nvPicPr>
+                    <pic:cNvPr id="16" name="Picture 1"/>
+                    <pic:cNvPicPr>
+                      <a:picLocks noChangeAspect="1"/>
+                    </pic:cNvPicPr>
+                  </pic:nvPicPr>
+                  <pic:blipFill>
+                    <a:blip r:embed="rId22"/>
+                    <a:stretch>
+                      <a:fillRect/>
+                    </a:stretch>
+                  </pic:blipFill>
+                  <pic:spPr>
+                    <a:xfrm>
+                      <a:off x="0" y="0"/>
+                      <a:ext cx="3810000" cy="2524125"/>
+                    </a:xfrm>
+                    <a:prstGeom prst="rect">
+                      <a:avLst/>
+                    </a:prstGeom>
+                    <a:noFill/>
+                    <a:ln>
+                      <a:noFill/>
+                    </a:ln>
+                  </pic:spPr>
+                </pic:pic>
+              </a:graphicData>
+            </a:graphic>
+          </wp:inline>
+        </w:drawing>
       </w:r>
     </w:p>
     <w:p>

</xml_diff>

<commit_message>
OpenMP all input sizes run
</commit_message>
<xml_diff>
--- a/Documents/Runtime Parallel OpenMP.docx
+++ b/Documents/Runtime Parallel OpenMP.docx
@@ -2312,8 +2312,8 @@
       <w:r>
         <w:drawing>
           <wp:inline distT="0" distB="0" distL="114300" distR="114300">
-            <wp:extent cx="3886200" cy="2576830"/>
-            <wp:effectExtent l="0" t="0" r="0" b="4445"/>
+            <wp:extent cx="3837305" cy="2544445"/>
+            <wp:effectExtent l="0" t="0" r="1270" b="8255"/>
             <wp:docPr id="19" name="Picture 1"/>
             <wp:cNvGraphicFramePr>
               <a:graphicFrameLocks xmlns:a="http://schemas.openxmlformats.org/drawingml/2006/main" noChangeAspect="1"/>
@@ -2336,7 +2336,7 @@
                   <pic:spPr>
                     <a:xfrm>
                       <a:off x="0" y="0"/>
-                      <a:ext cx="3886200" cy="2576830"/>
+                      <a:ext cx="3837305" cy="2544445"/>
                     </a:xfrm>
                     <a:prstGeom prst="rect">
                       <a:avLst/>
@@ -2352,8 +2352,50 @@
           </wp:inline>
         </w:drawing>
       </w:r>
-      <w:bookmarkStart w:id="0" w:name="_GoBack"/>
-      <w:bookmarkEnd w:id="0"/>
+    </w:p>
+    <w:p>
+      <w:pPr>
+        <w:keepNext w:val="0"/>
+        <w:keepLines w:val="0"/>
+        <w:widowControl/>
+        <w:numPr>
+          <w:ilvl w:val="0"/>
+          <w:numId w:val="0"/>
+        </w:numPr>
+        <w:suppressLineNumbers w:val="0"/>
+        <w:jc w:val="left"/>
+        <w:rPr>
+          <w:rFonts w:hint="default" w:ascii="DejaVu Sans Mono" w:hAnsi="DejaVu Sans Mono" w:eastAsia="SimSun" w:cs="DejaVu Sans Mono"/>
+          <w:b/>
+          <w:bCs/>
+          <w:i w:val="0"/>
+          <w:iCs w:val="0"/>
+          <w:color w:val="000000"/>
+          <w:kern w:val="0"/>
+          <w:sz w:val="28"/>
+          <w:szCs w:val="28"/>
+          <w:u w:val="none"/>
+          <w:vertAlign w:val="baseline"/>
+          <w:lang w:val="en-US" w:eastAsia="zh-CN" w:bidi="ar"/>
+        </w:rPr>
+      </w:pPr>
+      <w:r>
+        <w:rPr>
+          <w:rFonts w:hint="default" w:ascii="DejaVu Sans Mono" w:hAnsi="DejaVu Sans Mono" w:eastAsia="SimSun" w:cs="DejaVu Sans Mono"/>
+          <w:b/>
+          <w:bCs/>
+          <w:i w:val="0"/>
+          <w:iCs w:val="0"/>
+          <w:color w:val="000000"/>
+          <w:kern w:val="0"/>
+          <w:sz w:val="28"/>
+          <w:szCs w:val="28"/>
+          <w:u w:val="none"/>
+          <w:vertAlign w:val="baseline"/>
+          <w:lang w:val="en-US" w:eastAsia="zh-CN" w:bidi="ar"/>
+        </w:rPr>
+        <w:t>8 threads</w:t>
+      </w:r>
     </w:p>
     <w:p>
       <w:pPr>
@@ -2386,7 +2428,7 @@
           <wp:inline distT="0" distB="0" distL="114300" distR="114300">
             <wp:extent cx="3810000" cy="2524125"/>
             <wp:effectExtent l="0" t="0" r="0" b="0"/>
-            <wp:docPr id="18" name="Picture 1"/>
+            <wp:docPr id="16" name="Picture 1"/>
             <wp:cNvGraphicFramePr>
               <a:graphicFrameLocks xmlns:a="http://schemas.openxmlformats.org/drawingml/2006/main" noChangeAspect="1"/>
             </wp:cNvGraphicFramePr>
@@ -2394,7 +2436,7 @@
               <a:graphicData uri="http://schemas.openxmlformats.org/drawingml/2006/picture">
                 <pic:pic xmlns:pic="http://schemas.openxmlformats.org/drawingml/2006/picture">
                   <pic:nvPicPr>
-                    <pic:cNvPr id="18" name="Picture 1"/>
+                    <pic:cNvPr id="16" name="Picture 1"/>
                     <pic:cNvPicPr>
                       <a:picLocks noChangeAspect="1"/>
                     </pic:cNvPicPr>
@@ -2427,46 +2469,125 @@
     </w:p>
     <w:p>
       <w:pPr>
-        <w:keepNext w:val="0"/>
-        <w:keepLines w:val="0"/>
-        <w:widowControl/>
-        <w:numPr>
-          <w:ilvl w:val="0"/>
-          <w:numId w:val="0"/>
-        </w:numPr>
-        <w:suppressLineNumbers w:val="0"/>
-        <w:jc w:val="left"/>
-        <w:rPr>
-          <w:rFonts w:hint="default" w:ascii="DejaVu Sans Mono" w:hAnsi="DejaVu Sans Mono" w:eastAsia="SimSun" w:cs="DejaVu Sans Mono"/>
-          <w:b/>
-          <w:bCs/>
-          <w:i w:val="0"/>
-          <w:iCs w:val="0"/>
-          <w:color w:val="000000"/>
-          <w:kern w:val="0"/>
-          <w:sz w:val="28"/>
-          <w:szCs w:val="28"/>
-          <w:u w:val="none"/>
-          <w:vertAlign w:val="baseline"/>
-          <w:lang w:val="en-US" w:eastAsia="zh-CN" w:bidi="ar"/>
-        </w:rPr>
-      </w:pPr>
-      <w:r>
-        <w:rPr>
-          <w:rFonts w:hint="default" w:ascii="DejaVu Sans Mono" w:hAnsi="DejaVu Sans Mono" w:eastAsia="SimSun" w:cs="DejaVu Sans Mono"/>
-          <w:b/>
-          <w:bCs/>
-          <w:i w:val="0"/>
-          <w:iCs w:val="0"/>
-          <w:color w:val="000000"/>
-          <w:kern w:val="0"/>
-          <w:sz w:val="28"/>
-          <w:szCs w:val="28"/>
-          <w:u w:val="none"/>
-          <w:vertAlign w:val="baseline"/>
-          <w:lang w:val="en-US" w:eastAsia="zh-CN" w:bidi="ar"/>
-        </w:rPr>
-        <w:t>8 threads</w:t>
+        <w:rPr>
+          <w:rFonts w:hint="default" w:ascii="DejaVu Sans Mono" w:hAnsi="DejaVu Sans Mono" w:eastAsia="SimSun" w:cs="DejaVu Sans Mono"/>
+          <w:b/>
+          <w:bCs/>
+          <w:i w:val="0"/>
+          <w:iCs w:val="0"/>
+          <w:color w:val="000000"/>
+          <w:kern w:val="0"/>
+          <w:sz w:val="28"/>
+          <w:szCs w:val="28"/>
+          <w:u w:val="none"/>
+          <w:vertAlign w:val="baseline"/>
+          <w:lang w:val="en-US" w:eastAsia="zh-CN" w:bidi="ar"/>
+        </w:rPr>
+      </w:pPr>
+      <w:r>
+        <w:rPr>
+          <w:rFonts w:hint="default" w:ascii="DejaVu Sans Mono" w:hAnsi="DejaVu Sans Mono" w:eastAsia="SimSun" w:cs="DejaVu Sans Mono"/>
+          <w:b/>
+          <w:bCs/>
+          <w:i w:val="0"/>
+          <w:iCs w:val="0"/>
+          <w:color w:val="000000"/>
+          <w:kern w:val="0"/>
+          <w:sz w:val="28"/>
+          <w:szCs w:val="28"/>
+          <w:u w:val="none"/>
+          <w:vertAlign w:val="baseline"/>
+          <w:lang w:val="en-US" w:eastAsia="zh-CN" w:bidi="ar"/>
+        </w:rPr>
+        <w:br w:type="page"/>
+      </w:r>
+    </w:p>
+    <w:p>
+      <w:pPr>
+        <w:keepNext w:val="0"/>
+        <w:keepLines w:val="0"/>
+        <w:widowControl/>
+        <w:numPr>
+          <w:ilvl w:val="0"/>
+          <w:numId w:val="0"/>
+        </w:numPr>
+        <w:suppressLineNumbers w:val="0"/>
+        <w:jc w:val="left"/>
+        <w:rPr>
+          <w:rFonts w:hint="default" w:ascii="DejaVu Sans Mono" w:hAnsi="DejaVu Sans Mono" w:eastAsia="SimSun" w:cs="DejaVu Sans Mono"/>
+          <w:b/>
+          <w:bCs/>
+          <w:i w:val="0"/>
+          <w:iCs w:val="0"/>
+          <w:color w:val="000000"/>
+          <w:kern w:val="0"/>
+          <w:sz w:val="28"/>
+          <w:szCs w:val="28"/>
+          <w:u w:val="none"/>
+          <w:vertAlign w:val="baseline"/>
+          <w:lang w:val="en-US" w:eastAsia="zh-CN" w:bidi="ar"/>
+        </w:rPr>
+      </w:pPr>
+      <w:r>
+        <w:rPr>
+          <w:rFonts w:hint="default" w:ascii="DejaVu Sans Mono" w:hAnsi="DejaVu Sans Mono" w:eastAsia="SimSun" w:cs="DejaVu Sans Mono"/>
+          <w:b/>
+          <w:bCs/>
+          <w:i w:val="0"/>
+          <w:iCs w:val="0"/>
+          <w:color w:val="000000"/>
+          <w:kern w:val="0"/>
+          <w:sz w:val="28"/>
+          <w:szCs w:val="28"/>
+          <w:u w:val="none"/>
+          <w:vertAlign w:val="baseline"/>
+          <w:lang w:val="en-US" w:eastAsia="zh-CN" w:bidi="ar"/>
+        </w:rPr>
+        <w:t>n = 7000</w:t>
+      </w:r>
+    </w:p>
+    <w:p>
+      <w:pPr>
+        <w:keepNext w:val="0"/>
+        <w:keepLines w:val="0"/>
+        <w:widowControl/>
+        <w:numPr>
+          <w:ilvl w:val="0"/>
+          <w:numId w:val="0"/>
+        </w:numPr>
+        <w:suppressLineNumbers w:val="0"/>
+        <w:jc w:val="left"/>
+        <w:rPr>
+          <w:rFonts w:hint="default" w:ascii="DejaVu Sans Mono" w:hAnsi="DejaVu Sans Mono" w:eastAsia="SimSun" w:cs="DejaVu Sans Mono"/>
+          <w:b/>
+          <w:bCs/>
+          <w:i w:val="0"/>
+          <w:iCs w:val="0"/>
+          <w:color w:val="000000"/>
+          <w:kern w:val="0"/>
+          <w:sz w:val="28"/>
+          <w:szCs w:val="28"/>
+          <w:u w:val="none"/>
+          <w:vertAlign w:val="baseline"/>
+          <w:lang w:val="en-US" w:eastAsia="zh-CN" w:bidi="ar"/>
+        </w:rPr>
+      </w:pPr>
+      <w:r>
+        <w:rPr>
+          <w:rFonts w:hint="default" w:ascii="DejaVu Sans Mono" w:hAnsi="DejaVu Sans Mono" w:eastAsia="SimSun" w:cs="DejaVu Sans Mono"/>
+          <w:b/>
+          <w:bCs/>
+          <w:i w:val="0"/>
+          <w:iCs w:val="0"/>
+          <w:color w:val="000000"/>
+          <w:kern w:val="0"/>
+          <w:sz w:val="28"/>
+          <w:szCs w:val="28"/>
+          <w:u w:val="none"/>
+          <w:vertAlign w:val="baseline"/>
+          <w:lang w:val="en-US" w:eastAsia="zh-CN" w:bidi="ar"/>
+        </w:rPr>
+        <w:t>2 threads</w:t>
       </w:r>
     </w:p>
     <w:p>
@@ -2498,9 +2619,9 @@
       <w:r>
         <w:drawing>
           <wp:inline distT="0" distB="0" distL="114300" distR="114300">
-            <wp:extent cx="3810000" cy="2524125"/>
-            <wp:effectExtent l="0" t="0" r="0" b="0"/>
-            <wp:docPr id="16" name="Picture 1"/>
+            <wp:extent cx="3886200" cy="2576830"/>
+            <wp:effectExtent l="0" t="0" r="0" b="4445"/>
+            <wp:docPr id="18" name="Picture 1"/>
             <wp:cNvGraphicFramePr>
               <a:graphicFrameLocks xmlns:a="http://schemas.openxmlformats.org/drawingml/2006/main" noChangeAspect="1"/>
             </wp:cNvGraphicFramePr>
@@ -2508,7 +2629,7 @@
               <a:graphicData uri="http://schemas.openxmlformats.org/drawingml/2006/picture">
                 <pic:pic xmlns:pic="http://schemas.openxmlformats.org/drawingml/2006/picture">
                   <pic:nvPicPr>
-                    <pic:cNvPr id="16" name="Picture 1"/>
+                    <pic:cNvPr id="18" name="Picture 1"/>
                     <pic:cNvPicPr>
                       <a:picLocks noChangeAspect="1"/>
                     </pic:cNvPicPr>
@@ -2522,7 +2643,7 @@
                   <pic:spPr>
                     <a:xfrm>
                       <a:off x="0" y="0"/>
-                      <a:ext cx="3810000" cy="2524125"/>
+                      <a:ext cx="3886200" cy="2576830"/>
                     </a:xfrm>
                     <a:prstGeom prst="rect">
                       <a:avLst/>
@@ -2541,6 +2662,234 @@
     </w:p>
     <w:p>
       <w:pPr>
+        <w:keepNext w:val="0"/>
+        <w:keepLines w:val="0"/>
+        <w:widowControl/>
+        <w:numPr>
+          <w:ilvl w:val="0"/>
+          <w:numId w:val="0"/>
+        </w:numPr>
+        <w:suppressLineNumbers w:val="0"/>
+        <w:jc w:val="left"/>
+        <w:rPr>
+          <w:rFonts w:hint="default" w:ascii="DejaVu Sans Mono" w:hAnsi="DejaVu Sans Mono" w:eastAsia="SimSun" w:cs="DejaVu Sans Mono"/>
+          <w:b/>
+          <w:bCs/>
+          <w:i w:val="0"/>
+          <w:iCs w:val="0"/>
+          <w:color w:val="000000"/>
+          <w:kern w:val="0"/>
+          <w:sz w:val="28"/>
+          <w:szCs w:val="28"/>
+          <w:u w:val="none"/>
+          <w:vertAlign w:val="baseline"/>
+          <w:lang w:val="en-US" w:eastAsia="zh-CN" w:bidi="ar"/>
+        </w:rPr>
+      </w:pPr>
+      <w:r>
+        <w:rPr>
+          <w:rFonts w:hint="default" w:ascii="DejaVu Sans Mono" w:hAnsi="DejaVu Sans Mono" w:eastAsia="SimSun" w:cs="DejaVu Sans Mono"/>
+          <w:b/>
+          <w:bCs/>
+          <w:i w:val="0"/>
+          <w:iCs w:val="0"/>
+          <w:color w:val="000000"/>
+          <w:kern w:val="0"/>
+          <w:sz w:val="28"/>
+          <w:szCs w:val="28"/>
+          <w:u w:val="none"/>
+          <w:vertAlign w:val="baseline"/>
+          <w:lang w:val="en-US" w:eastAsia="zh-CN" w:bidi="ar"/>
+        </w:rPr>
+        <w:t>4 threads</w:t>
+      </w:r>
+    </w:p>
+    <w:p>
+      <w:pPr>
+        <w:keepNext w:val="0"/>
+        <w:keepLines w:val="0"/>
+        <w:widowControl/>
+        <w:numPr>
+          <w:ilvl w:val="0"/>
+          <w:numId w:val="0"/>
+        </w:numPr>
+        <w:suppressLineNumbers w:val="0"/>
+        <w:jc w:val="left"/>
+        <w:rPr>
+          <w:rFonts w:hint="default" w:ascii="DejaVu Sans Mono" w:hAnsi="DejaVu Sans Mono" w:eastAsia="SimSun" w:cs="DejaVu Sans Mono"/>
+          <w:b/>
+          <w:bCs/>
+          <w:i w:val="0"/>
+          <w:iCs w:val="0"/>
+          <w:color w:val="000000"/>
+          <w:kern w:val="0"/>
+          <w:sz w:val="28"/>
+          <w:szCs w:val="28"/>
+          <w:u w:val="none"/>
+          <w:vertAlign w:val="baseline"/>
+          <w:lang w:val="en-US" w:eastAsia="zh-CN" w:bidi="ar"/>
+        </w:rPr>
+      </w:pPr>
+      <w:r>
+        <w:drawing>
+          <wp:inline distT="0" distB="0" distL="114300" distR="114300">
+            <wp:extent cx="3886200" cy="2576830"/>
+            <wp:effectExtent l="0" t="0" r="0" b="4445"/>
+            <wp:docPr id="20" name="Picture 1"/>
+            <wp:cNvGraphicFramePr>
+              <a:graphicFrameLocks xmlns:a="http://schemas.openxmlformats.org/drawingml/2006/main" noChangeAspect="1"/>
+            </wp:cNvGraphicFramePr>
+            <a:graphic xmlns:a="http://schemas.openxmlformats.org/drawingml/2006/main">
+              <a:graphicData uri="http://schemas.openxmlformats.org/drawingml/2006/picture">
+                <pic:pic xmlns:pic="http://schemas.openxmlformats.org/drawingml/2006/picture">
+                  <pic:nvPicPr>
+                    <pic:cNvPr id="20" name="Picture 1"/>
+                    <pic:cNvPicPr>
+                      <a:picLocks noChangeAspect="1"/>
+                    </pic:cNvPicPr>
+                  </pic:nvPicPr>
+                  <pic:blipFill>
+                    <a:blip r:embed="rId23"/>
+                    <a:stretch>
+                      <a:fillRect/>
+                    </a:stretch>
+                  </pic:blipFill>
+                  <pic:spPr>
+                    <a:xfrm>
+                      <a:off x="0" y="0"/>
+                      <a:ext cx="3886200" cy="2576830"/>
+                    </a:xfrm>
+                    <a:prstGeom prst="rect">
+                      <a:avLst/>
+                    </a:prstGeom>
+                    <a:noFill/>
+                    <a:ln>
+                      <a:noFill/>
+                    </a:ln>
+                  </pic:spPr>
+                </pic:pic>
+              </a:graphicData>
+            </a:graphic>
+          </wp:inline>
+        </w:drawing>
+      </w:r>
+    </w:p>
+    <w:p>
+      <w:pPr>
+        <w:keepNext w:val="0"/>
+        <w:keepLines w:val="0"/>
+        <w:widowControl/>
+        <w:numPr>
+          <w:ilvl w:val="0"/>
+          <w:numId w:val="0"/>
+        </w:numPr>
+        <w:suppressLineNumbers w:val="0"/>
+        <w:jc w:val="left"/>
+        <w:rPr>
+          <w:rFonts w:hint="default" w:ascii="DejaVu Sans Mono" w:hAnsi="DejaVu Sans Mono" w:eastAsia="SimSun" w:cs="DejaVu Sans Mono"/>
+          <w:b/>
+          <w:bCs/>
+          <w:i w:val="0"/>
+          <w:iCs w:val="0"/>
+          <w:color w:val="000000"/>
+          <w:kern w:val="0"/>
+          <w:sz w:val="28"/>
+          <w:szCs w:val="28"/>
+          <w:u w:val="none"/>
+          <w:vertAlign w:val="baseline"/>
+          <w:lang w:val="en-US" w:eastAsia="zh-CN" w:bidi="ar"/>
+        </w:rPr>
+      </w:pPr>
+      <w:r>
+        <w:rPr>
+          <w:rFonts w:hint="default" w:ascii="DejaVu Sans Mono" w:hAnsi="DejaVu Sans Mono" w:eastAsia="SimSun" w:cs="DejaVu Sans Mono"/>
+          <w:b/>
+          <w:bCs/>
+          <w:i w:val="0"/>
+          <w:iCs w:val="0"/>
+          <w:color w:val="000000"/>
+          <w:kern w:val="0"/>
+          <w:sz w:val="28"/>
+          <w:szCs w:val="28"/>
+          <w:u w:val="none"/>
+          <w:vertAlign w:val="baseline"/>
+          <w:lang w:val="en-US" w:eastAsia="zh-CN" w:bidi="ar"/>
+        </w:rPr>
+        <w:t>8 threads</w:t>
+      </w:r>
+    </w:p>
+    <w:p>
+      <w:pPr>
+        <w:keepNext w:val="0"/>
+        <w:keepLines w:val="0"/>
+        <w:widowControl/>
+        <w:numPr>
+          <w:ilvl w:val="0"/>
+          <w:numId w:val="0"/>
+        </w:numPr>
+        <w:suppressLineNumbers w:val="0"/>
+        <w:jc w:val="left"/>
+        <w:rPr>
+          <w:rFonts w:hint="default" w:ascii="DejaVu Sans Mono" w:hAnsi="DejaVu Sans Mono" w:eastAsia="SimSun" w:cs="DejaVu Sans Mono"/>
+          <w:b/>
+          <w:bCs/>
+          <w:i w:val="0"/>
+          <w:iCs w:val="0"/>
+          <w:color w:val="000000"/>
+          <w:kern w:val="0"/>
+          <w:sz w:val="28"/>
+          <w:szCs w:val="28"/>
+          <w:u w:val="none"/>
+          <w:vertAlign w:val="baseline"/>
+          <w:lang w:val="en-US" w:eastAsia="zh-CN" w:bidi="ar"/>
+        </w:rPr>
+      </w:pPr>
+      <w:r>
+        <w:drawing>
+          <wp:inline distT="0" distB="0" distL="114300" distR="114300">
+            <wp:extent cx="3886200" cy="2576830"/>
+            <wp:effectExtent l="0" t="0" r="0" b="4445"/>
+            <wp:docPr id="21" name="Picture 1"/>
+            <wp:cNvGraphicFramePr>
+              <a:graphicFrameLocks xmlns:a="http://schemas.openxmlformats.org/drawingml/2006/main" noChangeAspect="1"/>
+            </wp:cNvGraphicFramePr>
+            <a:graphic xmlns:a="http://schemas.openxmlformats.org/drawingml/2006/main">
+              <a:graphicData uri="http://schemas.openxmlformats.org/drawingml/2006/picture">
+                <pic:pic xmlns:pic="http://schemas.openxmlformats.org/drawingml/2006/picture">
+                  <pic:nvPicPr>
+                    <pic:cNvPr id="21" name="Picture 1"/>
+                    <pic:cNvPicPr>
+                      <a:picLocks noChangeAspect="1"/>
+                    </pic:cNvPicPr>
+                  </pic:nvPicPr>
+                  <pic:blipFill>
+                    <a:blip r:embed="rId24"/>
+                    <a:stretch>
+                      <a:fillRect/>
+                    </a:stretch>
+                  </pic:blipFill>
+                  <pic:spPr>
+                    <a:xfrm>
+                      <a:off x="0" y="0"/>
+                      <a:ext cx="3886200" cy="2576830"/>
+                    </a:xfrm>
+                    <a:prstGeom prst="rect">
+                      <a:avLst/>
+                    </a:prstGeom>
+                    <a:noFill/>
+                    <a:ln>
+                      <a:noFill/>
+                    </a:ln>
+                  </pic:spPr>
+                </pic:pic>
+              </a:graphicData>
+            </a:graphic>
+          </wp:inline>
+        </w:drawing>
+      </w:r>
+    </w:p>
+    <w:p>
+      <w:pPr>
         <w:rPr>
           <w:rFonts w:hint="default" w:ascii="DejaVu Sans Mono" w:hAnsi="DejaVu Sans Mono" w:eastAsia="SimSun" w:cs="DejaVu Sans Mono"/>
           <w:b/>
@@ -2615,7 +2964,7 @@
           <w:vertAlign w:val="baseline"/>
           <w:lang w:val="en-US" w:eastAsia="zh-CN" w:bidi="ar"/>
         </w:rPr>
-        <w:t>n = 7000</w:t>
+        <w:t>n = 8000</w:t>
       </w:r>
     </w:p>
     <w:p>
@@ -2689,6 +3038,76 @@
         </w:rPr>
       </w:pPr>
       <w:r>
+        <w:drawing>
+          <wp:inline distT="0" distB="0" distL="114300" distR="114300">
+            <wp:extent cx="4281805" cy="2548255"/>
+            <wp:effectExtent l="0" t="0" r="4445" b="4445"/>
+            <wp:docPr id="24" name="Picture 1"/>
+            <wp:cNvGraphicFramePr>
+              <a:graphicFrameLocks xmlns:a="http://schemas.openxmlformats.org/drawingml/2006/main" noChangeAspect="1"/>
+            </wp:cNvGraphicFramePr>
+            <a:graphic xmlns:a="http://schemas.openxmlformats.org/drawingml/2006/main">
+              <a:graphicData uri="http://schemas.openxmlformats.org/drawingml/2006/picture">
+                <pic:pic xmlns:pic="http://schemas.openxmlformats.org/drawingml/2006/picture">
+                  <pic:nvPicPr>
+                    <pic:cNvPr id="24" name="Picture 1"/>
+                    <pic:cNvPicPr>
+                      <a:picLocks noChangeAspect="1"/>
+                    </pic:cNvPicPr>
+                  </pic:nvPicPr>
+                  <pic:blipFill>
+                    <a:blip r:embed="rId25"/>
+                    <a:stretch>
+                      <a:fillRect/>
+                    </a:stretch>
+                  </pic:blipFill>
+                  <pic:spPr>
+                    <a:xfrm>
+                      <a:off x="0" y="0"/>
+                      <a:ext cx="4281805" cy="2548255"/>
+                    </a:xfrm>
+                    <a:prstGeom prst="rect">
+                      <a:avLst/>
+                    </a:prstGeom>
+                    <a:noFill/>
+                    <a:ln>
+                      <a:noFill/>
+                    </a:ln>
+                  </pic:spPr>
+                </pic:pic>
+              </a:graphicData>
+            </a:graphic>
+          </wp:inline>
+        </w:drawing>
+      </w:r>
+    </w:p>
+    <w:p>
+      <w:pPr>
+        <w:keepNext w:val="0"/>
+        <w:keepLines w:val="0"/>
+        <w:widowControl/>
+        <w:numPr>
+          <w:ilvl w:val="0"/>
+          <w:numId w:val="0"/>
+        </w:numPr>
+        <w:suppressLineNumbers w:val="0"/>
+        <w:jc w:val="left"/>
+        <w:rPr>
+          <w:rFonts w:hint="default" w:ascii="DejaVu Sans Mono" w:hAnsi="DejaVu Sans Mono" w:eastAsia="SimSun" w:cs="DejaVu Sans Mono"/>
+          <w:b/>
+          <w:bCs/>
+          <w:i w:val="0"/>
+          <w:iCs w:val="0"/>
+          <w:color w:val="000000"/>
+          <w:kern w:val="0"/>
+          <w:sz w:val="28"/>
+          <w:szCs w:val="28"/>
+          <w:u w:val="none"/>
+          <w:vertAlign w:val="baseline"/>
+          <w:lang w:val="en-US" w:eastAsia="zh-CN" w:bidi="ar"/>
+        </w:rPr>
+      </w:pPr>
+      <w:r>
         <w:rPr>
           <w:rFonts w:hint="default" w:ascii="DejaVu Sans Mono" w:hAnsi="DejaVu Sans Mono" w:eastAsia="SimSun" w:cs="DejaVu Sans Mono"/>
           <w:b/>
@@ -2733,6 +3152,76 @@
         </w:rPr>
       </w:pPr>
       <w:r>
+        <w:drawing>
+          <wp:inline distT="0" distB="0" distL="114300" distR="114300">
+            <wp:extent cx="4281805" cy="2548255"/>
+            <wp:effectExtent l="0" t="0" r="4445" b="4445"/>
+            <wp:docPr id="23" name="Picture 1"/>
+            <wp:cNvGraphicFramePr>
+              <a:graphicFrameLocks xmlns:a="http://schemas.openxmlformats.org/drawingml/2006/main" noChangeAspect="1"/>
+            </wp:cNvGraphicFramePr>
+            <a:graphic xmlns:a="http://schemas.openxmlformats.org/drawingml/2006/main">
+              <a:graphicData uri="http://schemas.openxmlformats.org/drawingml/2006/picture">
+                <pic:pic xmlns:pic="http://schemas.openxmlformats.org/drawingml/2006/picture">
+                  <pic:nvPicPr>
+                    <pic:cNvPr id="23" name="Picture 1"/>
+                    <pic:cNvPicPr>
+                      <a:picLocks noChangeAspect="1"/>
+                    </pic:cNvPicPr>
+                  </pic:nvPicPr>
+                  <pic:blipFill>
+                    <a:blip r:embed="rId26"/>
+                    <a:stretch>
+                      <a:fillRect/>
+                    </a:stretch>
+                  </pic:blipFill>
+                  <pic:spPr>
+                    <a:xfrm>
+                      <a:off x="0" y="0"/>
+                      <a:ext cx="4281805" cy="2548255"/>
+                    </a:xfrm>
+                    <a:prstGeom prst="rect">
+                      <a:avLst/>
+                    </a:prstGeom>
+                    <a:noFill/>
+                    <a:ln>
+                      <a:noFill/>
+                    </a:ln>
+                  </pic:spPr>
+                </pic:pic>
+              </a:graphicData>
+            </a:graphic>
+          </wp:inline>
+        </w:drawing>
+      </w:r>
+    </w:p>
+    <w:p>
+      <w:pPr>
+        <w:keepNext w:val="0"/>
+        <w:keepLines w:val="0"/>
+        <w:widowControl/>
+        <w:numPr>
+          <w:ilvl w:val="0"/>
+          <w:numId w:val="0"/>
+        </w:numPr>
+        <w:suppressLineNumbers w:val="0"/>
+        <w:jc w:val="left"/>
+        <w:rPr>
+          <w:rFonts w:hint="default" w:ascii="DejaVu Sans Mono" w:hAnsi="DejaVu Sans Mono" w:eastAsia="SimSun" w:cs="DejaVu Sans Mono"/>
+          <w:b/>
+          <w:bCs/>
+          <w:i w:val="0"/>
+          <w:iCs w:val="0"/>
+          <w:color w:val="000000"/>
+          <w:kern w:val="0"/>
+          <w:sz w:val="28"/>
+          <w:szCs w:val="28"/>
+          <w:u w:val="none"/>
+          <w:vertAlign w:val="baseline"/>
+          <w:lang w:val="en-US" w:eastAsia="zh-CN" w:bidi="ar"/>
+        </w:rPr>
+      </w:pPr>
+      <w:r>
         <w:rPr>
           <w:rFonts w:hint="default" w:ascii="DejaVu Sans Mono" w:hAnsi="DejaVu Sans Mono" w:eastAsia="SimSun" w:cs="DejaVu Sans Mono"/>
           <w:b/>
@@ -2752,214 +3241,75 @@
     </w:p>
     <w:p>
       <w:pPr>
-        <w:rPr>
-          <w:rFonts w:hint="default" w:ascii="DejaVu Sans Mono" w:hAnsi="DejaVu Sans Mono" w:eastAsia="SimSun" w:cs="DejaVu Sans Mono"/>
-          <w:b/>
-          <w:bCs/>
-          <w:i w:val="0"/>
-          <w:iCs w:val="0"/>
-          <w:color w:val="000000"/>
-          <w:kern w:val="0"/>
-          <w:sz w:val="28"/>
-          <w:szCs w:val="28"/>
-          <w:u w:val="none"/>
-          <w:vertAlign w:val="baseline"/>
-          <w:lang w:val="en-US" w:eastAsia="zh-CN" w:bidi="ar"/>
-        </w:rPr>
-      </w:pPr>
-      <w:r>
-        <w:rPr>
-          <w:rFonts w:hint="default" w:ascii="DejaVu Sans Mono" w:hAnsi="DejaVu Sans Mono" w:eastAsia="SimSun" w:cs="DejaVu Sans Mono"/>
-          <w:b/>
-          <w:bCs/>
-          <w:i w:val="0"/>
-          <w:iCs w:val="0"/>
-          <w:color w:val="000000"/>
-          <w:kern w:val="0"/>
-          <w:sz w:val="28"/>
-          <w:szCs w:val="28"/>
-          <w:u w:val="none"/>
-          <w:vertAlign w:val="baseline"/>
-          <w:lang w:val="en-US" w:eastAsia="zh-CN" w:bidi="ar"/>
-        </w:rPr>
-        <w:br w:type="page"/>
-      </w:r>
-    </w:p>
-    <w:p>
-      <w:pPr>
-        <w:keepNext w:val="0"/>
-        <w:keepLines w:val="0"/>
-        <w:widowControl/>
-        <w:numPr>
-          <w:ilvl w:val="0"/>
-          <w:numId w:val="0"/>
-        </w:numPr>
-        <w:suppressLineNumbers w:val="0"/>
-        <w:jc w:val="left"/>
-        <w:rPr>
-          <w:rFonts w:hint="default" w:ascii="DejaVu Sans Mono" w:hAnsi="DejaVu Sans Mono" w:eastAsia="SimSun" w:cs="DejaVu Sans Mono"/>
-          <w:b/>
-          <w:bCs/>
-          <w:i w:val="0"/>
-          <w:iCs w:val="0"/>
-          <w:color w:val="000000"/>
-          <w:kern w:val="0"/>
-          <w:sz w:val="28"/>
-          <w:szCs w:val="28"/>
-          <w:u w:val="none"/>
-          <w:vertAlign w:val="baseline"/>
-          <w:lang w:val="en-US" w:eastAsia="zh-CN" w:bidi="ar"/>
-        </w:rPr>
-      </w:pPr>
-      <w:r>
-        <w:rPr>
-          <w:rFonts w:hint="default" w:ascii="DejaVu Sans Mono" w:hAnsi="DejaVu Sans Mono" w:eastAsia="SimSun" w:cs="DejaVu Sans Mono"/>
-          <w:b/>
-          <w:bCs/>
-          <w:i w:val="0"/>
-          <w:iCs w:val="0"/>
-          <w:color w:val="000000"/>
-          <w:kern w:val="0"/>
-          <w:sz w:val="28"/>
-          <w:szCs w:val="28"/>
-          <w:u w:val="none"/>
-          <w:vertAlign w:val="baseline"/>
-          <w:lang w:val="en-US" w:eastAsia="zh-CN" w:bidi="ar"/>
-        </w:rPr>
-        <w:t>n = 8000</w:t>
-      </w:r>
-    </w:p>
-    <w:p>
-      <w:pPr>
-        <w:keepNext w:val="0"/>
-        <w:keepLines w:val="0"/>
-        <w:widowControl/>
-        <w:numPr>
-          <w:ilvl w:val="0"/>
-          <w:numId w:val="0"/>
-        </w:numPr>
-        <w:suppressLineNumbers w:val="0"/>
-        <w:jc w:val="left"/>
-        <w:rPr>
-          <w:rFonts w:hint="default" w:ascii="DejaVu Sans Mono" w:hAnsi="DejaVu Sans Mono" w:eastAsia="SimSun" w:cs="DejaVu Sans Mono"/>
-          <w:b/>
-          <w:bCs/>
-          <w:i w:val="0"/>
-          <w:iCs w:val="0"/>
-          <w:color w:val="000000"/>
-          <w:kern w:val="0"/>
-          <w:sz w:val="28"/>
-          <w:szCs w:val="28"/>
-          <w:u w:val="none"/>
-          <w:vertAlign w:val="baseline"/>
-          <w:lang w:val="en-US" w:eastAsia="zh-CN" w:bidi="ar"/>
-        </w:rPr>
-      </w:pPr>
-      <w:r>
-        <w:rPr>
-          <w:rFonts w:hint="default" w:ascii="DejaVu Sans Mono" w:hAnsi="DejaVu Sans Mono" w:eastAsia="SimSun" w:cs="DejaVu Sans Mono"/>
-          <w:b/>
-          <w:bCs/>
-          <w:i w:val="0"/>
-          <w:iCs w:val="0"/>
-          <w:color w:val="000000"/>
-          <w:kern w:val="0"/>
-          <w:sz w:val="28"/>
-          <w:szCs w:val="28"/>
-          <w:u w:val="none"/>
-          <w:vertAlign w:val="baseline"/>
-          <w:lang w:val="en-US" w:eastAsia="zh-CN" w:bidi="ar"/>
-        </w:rPr>
-        <w:t>2 threads</w:t>
-      </w:r>
-    </w:p>
-    <w:p>
-      <w:pPr>
-        <w:keepNext w:val="0"/>
-        <w:keepLines w:val="0"/>
-        <w:widowControl/>
-        <w:numPr>
-          <w:ilvl w:val="0"/>
-          <w:numId w:val="0"/>
-        </w:numPr>
-        <w:suppressLineNumbers w:val="0"/>
-        <w:jc w:val="left"/>
-        <w:rPr>
-          <w:rFonts w:hint="default" w:ascii="DejaVu Sans Mono" w:hAnsi="DejaVu Sans Mono" w:eastAsia="SimSun" w:cs="DejaVu Sans Mono"/>
-          <w:b/>
-          <w:bCs/>
-          <w:i w:val="0"/>
-          <w:iCs w:val="0"/>
-          <w:color w:val="000000"/>
-          <w:kern w:val="0"/>
-          <w:sz w:val="28"/>
-          <w:szCs w:val="28"/>
-          <w:u w:val="none"/>
-          <w:vertAlign w:val="baseline"/>
-          <w:lang w:val="en-US" w:eastAsia="zh-CN" w:bidi="ar"/>
-        </w:rPr>
-      </w:pPr>
-      <w:r>
-        <w:rPr>
-          <w:rFonts w:hint="default" w:ascii="DejaVu Sans Mono" w:hAnsi="DejaVu Sans Mono" w:eastAsia="SimSun" w:cs="DejaVu Sans Mono"/>
-          <w:b/>
-          <w:bCs/>
-          <w:i w:val="0"/>
-          <w:iCs w:val="0"/>
-          <w:color w:val="000000"/>
-          <w:kern w:val="0"/>
-          <w:sz w:val="28"/>
-          <w:szCs w:val="28"/>
-          <w:u w:val="none"/>
-          <w:vertAlign w:val="baseline"/>
-          <w:lang w:val="en-US" w:eastAsia="zh-CN" w:bidi="ar"/>
-        </w:rPr>
-        <w:t>4 threads</w:t>
-      </w:r>
-    </w:p>
-    <w:p>
-      <w:pPr>
-        <w:keepNext w:val="0"/>
-        <w:keepLines w:val="0"/>
-        <w:widowControl/>
-        <w:numPr>
-          <w:ilvl w:val="0"/>
-          <w:numId w:val="0"/>
-        </w:numPr>
-        <w:suppressLineNumbers w:val="0"/>
-        <w:jc w:val="left"/>
-        <w:rPr>
-          <w:rFonts w:hint="default" w:ascii="DejaVu Sans Mono" w:hAnsi="DejaVu Sans Mono" w:eastAsia="SimSun" w:cs="DejaVu Sans Mono"/>
-          <w:b/>
-          <w:bCs/>
-          <w:i w:val="0"/>
-          <w:iCs w:val="0"/>
-          <w:color w:val="000000"/>
-          <w:kern w:val="0"/>
-          <w:sz w:val="28"/>
-          <w:szCs w:val="28"/>
-          <w:u w:val="none"/>
-          <w:vertAlign w:val="baseline"/>
-          <w:lang w:val="en-US" w:eastAsia="zh-CN" w:bidi="ar"/>
-        </w:rPr>
-      </w:pPr>
-      <w:r>
-        <w:rPr>
-          <w:rFonts w:hint="default" w:ascii="DejaVu Sans Mono" w:hAnsi="DejaVu Sans Mono" w:eastAsia="SimSun" w:cs="DejaVu Sans Mono"/>
-          <w:b/>
-          <w:bCs/>
-          <w:i w:val="0"/>
-          <w:iCs w:val="0"/>
-          <w:color w:val="000000"/>
-          <w:kern w:val="0"/>
-          <w:sz w:val="28"/>
-          <w:szCs w:val="28"/>
-          <w:u w:val="none"/>
-          <w:vertAlign w:val="baseline"/>
-          <w:lang w:val="en-US" w:eastAsia="zh-CN" w:bidi="ar"/>
-        </w:rPr>
-        <w:t>8 threads</w:t>
-      </w:r>
+        <w:keepNext w:val="0"/>
+        <w:keepLines w:val="0"/>
+        <w:widowControl/>
+        <w:numPr>
+          <w:ilvl w:val="0"/>
+          <w:numId w:val="0"/>
+        </w:numPr>
+        <w:suppressLineNumbers w:val="0"/>
+        <w:jc w:val="left"/>
+        <w:rPr>
+          <w:rFonts w:hint="default" w:ascii="DejaVu Sans Mono" w:hAnsi="DejaVu Sans Mono" w:eastAsia="SimSun" w:cs="DejaVu Sans Mono"/>
+          <w:b/>
+          <w:bCs/>
+          <w:i w:val="0"/>
+          <w:iCs w:val="0"/>
+          <w:color w:val="000000"/>
+          <w:kern w:val="0"/>
+          <w:sz w:val="28"/>
+          <w:szCs w:val="28"/>
+          <w:u w:val="none"/>
+          <w:vertAlign w:val="baseline"/>
+          <w:lang w:val="en-US" w:eastAsia="zh-CN" w:bidi="ar"/>
+        </w:rPr>
+      </w:pPr>
+      <w:r>
+        <w:drawing>
+          <wp:inline distT="0" distB="0" distL="114300" distR="114300">
+            <wp:extent cx="4272280" cy="2495550"/>
+            <wp:effectExtent l="0" t="0" r="4445" b="0"/>
+            <wp:docPr id="26" name="Picture 3"/>
+            <wp:cNvGraphicFramePr>
+              <a:graphicFrameLocks xmlns:a="http://schemas.openxmlformats.org/drawingml/2006/main" noChangeAspect="1"/>
+            </wp:cNvGraphicFramePr>
+            <a:graphic xmlns:a="http://schemas.openxmlformats.org/drawingml/2006/main">
+              <a:graphicData uri="http://schemas.openxmlformats.org/drawingml/2006/picture">
+                <pic:pic xmlns:pic="http://schemas.openxmlformats.org/drawingml/2006/picture">
+                  <pic:nvPicPr>
+                    <pic:cNvPr id="26" name="Picture 3"/>
+                    <pic:cNvPicPr>
+                      <a:picLocks noChangeAspect="1"/>
+                    </pic:cNvPicPr>
+                  </pic:nvPicPr>
+                  <pic:blipFill>
+                    <a:blip r:embed="rId27"/>
+                    <a:stretch>
+                      <a:fillRect/>
+                    </a:stretch>
+                  </pic:blipFill>
+                  <pic:spPr>
+                    <a:xfrm>
+                      <a:off x="0" y="0"/>
+                      <a:ext cx="4272280" cy="2495550"/>
+                    </a:xfrm>
+                    <a:prstGeom prst="rect">
+                      <a:avLst/>
+                    </a:prstGeom>
+                    <a:noFill/>
+                    <a:ln>
+                      <a:noFill/>
+                    </a:ln>
+                  </pic:spPr>
+                </pic:pic>
+              </a:graphicData>
+            </a:graphic>
+          </wp:inline>
+        </w:drawing>
+      </w:r>
+      <w:bookmarkStart w:id="0" w:name="_GoBack"/>
+      <w:bookmarkEnd w:id="0"/>
     </w:p>
     <w:sectPr>
       <w:pgSz w:w="11906" w:h="16838"/>

</xml_diff>

<commit_message>
OpenMP code run for all input sizes
</commit_message>
<xml_diff>
--- a/Documents/Runtime Parallel OpenMP.docx
+++ b/Documents/Runtime Parallel OpenMP.docx
@@ -367,9 +367,9 @@
       <w:r>
         <w:drawing>
           <wp:inline distT="0" distB="0" distL="114300" distR="114300">
-            <wp:extent cx="4919980" cy="2543175"/>
-            <wp:effectExtent l="0" t="0" r="4445" b="0"/>
-            <wp:docPr id="4" name="Picture 3"/>
+            <wp:extent cx="4362450" cy="2548255"/>
+            <wp:effectExtent l="0" t="0" r="0" b="4445"/>
+            <wp:docPr id="26" name="Picture 2"/>
             <wp:cNvGraphicFramePr>
               <a:graphicFrameLocks xmlns:a="http://schemas.openxmlformats.org/drawingml/2006/main" noChangeAspect="1"/>
             </wp:cNvGraphicFramePr>
@@ -377,7 +377,7 @@
               <a:graphicData uri="http://schemas.openxmlformats.org/drawingml/2006/picture">
                 <pic:pic xmlns:pic="http://schemas.openxmlformats.org/drawingml/2006/picture">
                   <pic:nvPicPr>
-                    <pic:cNvPr id="4" name="Picture 3"/>
+                    <pic:cNvPr id="26" name="Picture 2"/>
                     <pic:cNvPicPr>
                       <a:picLocks noChangeAspect="1"/>
                     </pic:cNvPicPr>
@@ -391,7 +391,7 @@
                   <pic:spPr>
                     <a:xfrm>
                       <a:off x="0" y="0"/>
-                      <a:ext cx="4919980" cy="2543175"/>
+                      <a:ext cx="4362450" cy="2548255"/>
                     </a:xfrm>
                     <a:prstGeom prst="rect">
                       <a:avLst/>
@@ -778,9 +778,9 @@
       <w:r>
         <w:drawing>
           <wp:inline distT="0" distB="0" distL="114300" distR="114300">
-            <wp:extent cx="4919980" cy="2543175"/>
-            <wp:effectExtent l="0" t="0" r="4445" b="0"/>
-            <wp:docPr id="6" name="Picture 1"/>
+            <wp:extent cx="4362450" cy="2548255"/>
+            <wp:effectExtent l="0" t="0" r="0" b="4445"/>
+            <wp:docPr id="22" name="Picture 1"/>
             <wp:cNvGraphicFramePr>
               <a:graphicFrameLocks xmlns:a="http://schemas.openxmlformats.org/drawingml/2006/main" noChangeAspect="1"/>
             </wp:cNvGraphicFramePr>
@@ -788,7 +788,7 @@
               <a:graphicData uri="http://schemas.openxmlformats.org/drawingml/2006/picture">
                 <pic:pic xmlns:pic="http://schemas.openxmlformats.org/drawingml/2006/picture">
                   <pic:nvPicPr>
-                    <pic:cNvPr id="6" name="Picture 1"/>
+                    <pic:cNvPr id="22" name="Picture 1"/>
                     <pic:cNvPicPr>
                       <a:picLocks noChangeAspect="1"/>
                     </pic:cNvPicPr>
@@ -802,7 +802,7 @@
                   <pic:spPr>
                     <a:xfrm>
                       <a:off x="0" y="0"/>
-                      <a:ext cx="4919980" cy="2543175"/>
+                      <a:ext cx="4362450" cy="2548255"/>
                     </a:xfrm>
                     <a:prstGeom prst="rect">
                       <a:avLst/>
@@ -1067,9 +1067,9 @@
       <w:r>
         <w:drawing>
           <wp:inline distT="0" distB="0" distL="114300" distR="114300">
-            <wp:extent cx="4919980" cy="2543175"/>
-            <wp:effectExtent l="0" t="0" r="4445" b="0"/>
-            <wp:docPr id="8" name="Picture 1"/>
+            <wp:extent cx="4362450" cy="2548255"/>
+            <wp:effectExtent l="0" t="0" r="0" b="4445"/>
+            <wp:docPr id="29" name="Picture 5"/>
             <wp:cNvGraphicFramePr>
               <a:graphicFrameLocks xmlns:a="http://schemas.openxmlformats.org/drawingml/2006/main" noChangeAspect="1"/>
             </wp:cNvGraphicFramePr>
@@ -1077,7 +1077,7 @@
               <a:graphicData uri="http://schemas.openxmlformats.org/drawingml/2006/picture">
                 <pic:pic xmlns:pic="http://schemas.openxmlformats.org/drawingml/2006/picture">
                   <pic:nvPicPr>
-                    <pic:cNvPr id="8" name="Picture 1"/>
+                    <pic:cNvPr id="29" name="Picture 5"/>
                     <pic:cNvPicPr>
                       <a:picLocks noChangeAspect="1"/>
                     </pic:cNvPicPr>
@@ -1091,7 +1091,7 @@
                   <pic:spPr>
                     <a:xfrm>
                       <a:off x="0" y="0"/>
-                      <a:ext cx="4919980" cy="2543175"/>
+                      <a:ext cx="4362450" cy="2548255"/>
                     </a:xfrm>
                     <a:prstGeom prst="rect">
                       <a:avLst/>
@@ -1181,9 +1181,9 @@
       <w:r>
         <w:drawing>
           <wp:inline distT="0" distB="0" distL="114300" distR="114300">
-            <wp:extent cx="4919980" cy="2543175"/>
-            <wp:effectExtent l="0" t="0" r="4445" b="0"/>
-            <wp:docPr id="7" name="Picture 1"/>
+            <wp:extent cx="4362450" cy="2548255"/>
+            <wp:effectExtent l="0" t="0" r="0" b="4445"/>
+            <wp:docPr id="28" name="Picture 4"/>
             <wp:cNvGraphicFramePr>
               <a:graphicFrameLocks xmlns:a="http://schemas.openxmlformats.org/drawingml/2006/main" noChangeAspect="1"/>
             </wp:cNvGraphicFramePr>
@@ -1191,7 +1191,7 @@
               <a:graphicData uri="http://schemas.openxmlformats.org/drawingml/2006/picture">
                 <pic:pic xmlns:pic="http://schemas.openxmlformats.org/drawingml/2006/picture">
                   <pic:nvPicPr>
-                    <pic:cNvPr id="7" name="Picture 1"/>
+                    <pic:cNvPr id="28" name="Picture 4"/>
                     <pic:cNvPicPr>
                       <a:picLocks noChangeAspect="1"/>
                     </pic:cNvPicPr>
@@ -1205,7 +1205,7 @@
                   <pic:spPr>
                     <a:xfrm>
                       <a:off x="0" y="0"/>
-                      <a:ext cx="4919980" cy="2543175"/>
+                      <a:ext cx="4362450" cy="2548255"/>
                     </a:xfrm>
                     <a:prstGeom prst="rect">
                       <a:avLst/>
@@ -2733,9 +2733,9 @@
       <w:r>
         <w:drawing>
           <wp:inline distT="0" distB="0" distL="114300" distR="114300">
-            <wp:extent cx="3886200" cy="2576830"/>
+            <wp:extent cx="4362450" cy="2548255"/>
             <wp:effectExtent l="0" t="0" r="0" b="4445"/>
-            <wp:docPr id="20" name="Picture 1"/>
+            <wp:docPr id="4" name="Picture 1"/>
             <wp:cNvGraphicFramePr>
               <a:graphicFrameLocks xmlns:a="http://schemas.openxmlformats.org/drawingml/2006/main" noChangeAspect="1"/>
             </wp:cNvGraphicFramePr>
@@ -2743,7 +2743,7 @@
               <a:graphicData uri="http://schemas.openxmlformats.org/drawingml/2006/picture">
                 <pic:pic xmlns:pic="http://schemas.openxmlformats.org/drawingml/2006/picture">
                   <pic:nvPicPr>
-                    <pic:cNvPr id="20" name="Picture 1"/>
+                    <pic:cNvPr id="4" name="Picture 1"/>
                     <pic:cNvPicPr>
                       <a:picLocks noChangeAspect="1"/>
                     </pic:cNvPicPr>
@@ -2757,7 +2757,7 @@
                   <pic:spPr>
                     <a:xfrm>
                       <a:off x="0" y="0"/>
-                      <a:ext cx="3886200" cy="2576830"/>
+                      <a:ext cx="4362450" cy="2548255"/>
                     </a:xfrm>
                     <a:prstGeom prst="rect">
                       <a:avLst/>
@@ -2773,6 +2773,8 @@
           </wp:inline>
         </w:drawing>
       </w:r>
+      <w:bookmarkStart w:id="0" w:name="_GoBack"/>
+      <w:bookmarkEnd w:id="0"/>
     </w:p>
     <w:p>
       <w:pPr>
@@ -3268,9 +3270,9 @@
       <w:r>
         <w:drawing>
           <wp:inline distT="0" distB="0" distL="114300" distR="114300">
-            <wp:extent cx="4272280" cy="2495550"/>
-            <wp:effectExtent l="0" t="0" r="4445" b="0"/>
-            <wp:docPr id="26" name="Picture 3"/>
+            <wp:extent cx="4362450" cy="2548255"/>
+            <wp:effectExtent l="0" t="0" r="0" b="4445"/>
+            <wp:docPr id="25" name="Picture 2"/>
             <wp:cNvGraphicFramePr>
               <a:graphicFrameLocks xmlns:a="http://schemas.openxmlformats.org/drawingml/2006/main" noChangeAspect="1"/>
             </wp:cNvGraphicFramePr>
@@ -3278,7 +3280,7 @@
               <a:graphicData uri="http://schemas.openxmlformats.org/drawingml/2006/picture">
                 <pic:pic xmlns:pic="http://schemas.openxmlformats.org/drawingml/2006/picture">
                   <pic:nvPicPr>
-                    <pic:cNvPr id="26" name="Picture 3"/>
+                    <pic:cNvPr id="25" name="Picture 2"/>
                     <pic:cNvPicPr>
                       <a:picLocks noChangeAspect="1"/>
                     </pic:cNvPicPr>
@@ -3292,7 +3294,7 @@
                   <pic:spPr>
                     <a:xfrm>
                       <a:off x="0" y="0"/>
-                      <a:ext cx="4272280" cy="2495550"/>
+                      <a:ext cx="4362450" cy="2548255"/>
                     </a:xfrm>
                     <a:prstGeom prst="rect">
                       <a:avLst/>
@@ -3308,8 +3310,6 @@
           </wp:inline>
         </w:drawing>
       </w:r>
-      <w:bookmarkStart w:id="0" w:name="_GoBack"/>
-      <w:bookmarkEnd w:id="0"/>
     </w:p>
     <w:sectPr>
       <w:pgSz w:w="11906" w:h="16838"/>

</xml_diff>